<commit_message>
Laboratory Work 8 - 9 Scripts + report (1, 3 task) + changes in exit task scripts and solution concept
</commit_message>
<xml_diff>
--- a/exit task/SRS DWH Apple inc TBD!!!!!!..docx
+++ b/exit task/SRS DWH Apple inc TBD!!!!!!..docx
@@ -218,7 +218,7 @@
             <w:rPr>
               <w:rFonts w:eastAsiaTheme="minorEastAsia"/>
               <w:noProof/>
-              <w:lang w:eastAsia="ru-RU"/>
+              <w:lang w:val="en-GB" w:eastAsia="en-GB"/>
             </w:rPr>
           </w:pPr>
           <w:r>
@@ -242,7 +242,7 @@
             </w:rPr>
             <w:fldChar w:fldCharType="separate"/>
           </w:r>
-          <w:hyperlink w:anchor="_Toc110468501" w:history="1">
+          <w:hyperlink w:anchor="_Toc111684206" w:history="1">
             <w:r>
               <w:rPr>
                 <w:rStyle w:val="Hyperlink"/>
@@ -271,7 +271,7 @@
                 <w:noProof/>
                 <w:webHidden/>
               </w:rPr>
-              <w:instrText xml:space="preserve"> PAGEREF _Toc110468501 \h </w:instrText>
+              <w:instrText xml:space="preserve"> PAGEREF _Toc111684206 \h </w:instrText>
             </w:r>
             <w:r>
               <w:rPr>
@@ -311,10 +311,10 @@
             <w:rPr>
               <w:rFonts w:eastAsiaTheme="minorEastAsia"/>
               <w:noProof/>
-              <w:lang w:eastAsia="ru-RU"/>
+              <w:lang w:val="en-GB" w:eastAsia="en-GB"/>
             </w:rPr>
           </w:pPr>
-          <w:hyperlink w:anchor="_Toc110468502" w:history="1">
+          <w:hyperlink w:anchor="_Toc111684207" w:history="1">
             <w:r>
               <w:rPr>
                 <w:rStyle w:val="Hyperlink"/>
@@ -343,7 +343,7 @@
                 <w:noProof/>
                 <w:webHidden/>
               </w:rPr>
-              <w:instrText xml:space="preserve"> PAGEREF _Toc110468502 \h </w:instrText>
+              <w:instrText xml:space="preserve"> PAGEREF _Toc111684207 \h </w:instrText>
             </w:r>
             <w:r>
               <w:rPr>
@@ -383,10 +383,10 @@
             <w:rPr>
               <w:rFonts w:eastAsiaTheme="minorEastAsia"/>
               <w:noProof/>
-              <w:lang w:eastAsia="ru-RU"/>
+              <w:lang w:val="en-GB" w:eastAsia="en-GB"/>
             </w:rPr>
           </w:pPr>
-          <w:hyperlink w:anchor="_Toc110468503" w:history="1">
+          <w:hyperlink w:anchor="_Toc111684208" w:history="1">
             <w:r>
               <w:rPr>
                 <w:rStyle w:val="Hyperlink"/>
@@ -415,7 +415,7 @@
                 <w:noProof/>
                 <w:webHidden/>
               </w:rPr>
-              <w:instrText xml:space="preserve"> PAGEREF _Toc110468503 \h </w:instrText>
+              <w:instrText xml:space="preserve"> PAGEREF _Toc111684208 \h </w:instrText>
             </w:r>
             <w:r>
               <w:rPr>
@@ -455,10 +455,10 @@
             <w:rPr>
               <w:rFonts w:eastAsiaTheme="minorEastAsia"/>
               <w:noProof/>
-              <w:lang w:eastAsia="ru-RU"/>
+              <w:lang w:val="en-GB" w:eastAsia="en-GB"/>
             </w:rPr>
           </w:pPr>
-          <w:hyperlink w:anchor="_Toc110468504" w:history="1">
+          <w:hyperlink w:anchor="_Toc111684209" w:history="1">
             <w:r>
               <w:rPr>
                 <w:rStyle w:val="Hyperlink"/>
@@ -486,7 +486,7 @@
                 <w:noProof/>
                 <w:webHidden/>
               </w:rPr>
-              <w:instrText xml:space="preserve"> PAGEREF _Toc110468504 \h </w:instrText>
+              <w:instrText xml:space="preserve"> PAGEREF _Toc111684209 \h </w:instrText>
             </w:r>
             <w:r>
               <w:rPr>
@@ -526,10 +526,10 @@
             <w:rPr>
               <w:rFonts w:eastAsiaTheme="minorEastAsia"/>
               <w:noProof/>
-              <w:lang w:eastAsia="ru-RU"/>
+              <w:lang w:val="en-GB" w:eastAsia="en-GB"/>
             </w:rPr>
           </w:pPr>
-          <w:hyperlink w:anchor="_Toc110468505" w:history="1">
+          <w:hyperlink w:anchor="_Toc111684210" w:history="1">
             <w:r>
               <w:rPr>
                 <w:rStyle w:val="Hyperlink"/>
@@ -557,7 +557,7 @@
                 <w:noProof/>
                 <w:webHidden/>
               </w:rPr>
-              <w:instrText xml:space="preserve"> PAGEREF _Toc110468505 \h </w:instrText>
+              <w:instrText xml:space="preserve"> PAGEREF _Toc111684210 \h </w:instrText>
             </w:r>
             <w:r>
               <w:rPr>
@@ -597,10 +597,10 @@
             <w:rPr>
               <w:rFonts w:eastAsiaTheme="minorEastAsia"/>
               <w:noProof/>
-              <w:lang w:eastAsia="ru-RU"/>
+              <w:lang w:val="en-GB" w:eastAsia="en-GB"/>
             </w:rPr>
           </w:pPr>
-          <w:hyperlink w:anchor="_Toc110468506" w:history="1">
+          <w:hyperlink w:anchor="_Toc111684211" w:history="1">
             <w:r>
               <w:rPr>
                 <w:rStyle w:val="Hyperlink"/>
@@ -629,7 +629,7 @@
                 <w:noProof/>
                 <w:webHidden/>
               </w:rPr>
-              <w:instrText xml:space="preserve"> PAGEREF _Toc110468506 \h </w:instrText>
+              <w:instrText xml:space="preserve"> PAGEREF _Toc111684211 \h </w:instrText>
             </w:r>
             <w:r>
               <w:rPr>
@@ -669,10 +669,10 @@
             <w:rPr>
               <w:rFonts w:eastAsiaTheme="minorEastAsia"/>
               <w:noProof/>
-              <w:lang w:eastAsia="ru-RU"/>
+              <w:lang w:val="en-GB" w:eastAsia="en-GB"/>
             </w:rPr>
           </w:pPr>
-          <w:hyperlink w:anchor="_Toc110468507" w:history="1">
+          <w:hyperlink w:anchor="_Toc111684212" w:history="1">
             <w:r>
               <w:rPr>
                 <w:rStyle w:val="Hyperlink"/>
@@ -700,7 +700,7 @@
                 <w:noProof/>
                 <w:webHidden/>
               </w:rPr>
-              <w:instrText xml:space="preserve"> PAGEREF _Toc110468507 \h </w:instrText>
+              <w:instrText xml:space="preserve"> PAGEREF _Toc111684212 \h </w:instrText>
             </w:r>
             <w:r>
               <w:rPr>
@@ -740,10 +740,10 @@
             <w:rPr>
               <w:rFonts w:eastAsiaTheme="minorEastAsia"/>
               <w:noProof/>
-              <w:lang w:eastAsia="ru-RU"/>
+              <w:lang w:val="en-GB" w:eastAsia="en-GB"/>
             </w:rPr>
           </w:pPr>
-          <w:hyperlink w:anchor="_Toc110468508" w:history="1">
+          <w:hyperlink w:anchor="_Toc111684213" w:history="1">
             <w:r>
               <w:rPr>
                 <w:rStyle w:val="Hyperlink"/>
@@ -771,7 +771,7 @@
                 <w:noProof/>
                 <w:webHidden/>
               </w:rPr>
-              <w:instrText xml:space="preserve"> PAGEREF _Toc110468508 \h </w:instrText>
+              <w:instrText xml:space="preserve"> PAGEREF _Toc111684213 \h </w:instrText>
             </w:r>
             <w:r>
               <w:rPr>
@@ -811,10 +811,10 @@
             <w:rPr>
               <w:rFonts w:eastAsiaTheme="minorEastAsia"/>
               <w:noProof/>
-              <w:lang w:eastAsia="ru-RU"/>
+              <w:lang w:val="en-GB" w:eastAsia="en-GB"/>
             </w:rPr>
           </w:pPr>
-          <w:hyperlink w:anchor="_Toc110468509" w:history="1">
+          <w:hyperlink w:anchor="_Toc111684214" w:history="1">
             <w:r>
               <w:rPr>
                 <w:rStyle w:val="Hyperlink"/>
@@ -842,7 +842,7 @@
                 <w:noProof/>
                 <w:webHidden/>
               </w:rPr>
-              <w:instrText xml:space="preserve"> PAGEREF _Toc110468509 \h </w:instrText>
+              <w:instrText xml:space="preserve"> PAGEREF _Toc111684214 \h </w:instrText>
             </w:r>
             <w:r>
               <w:rPr>
@@ -882,10 +882,10 @@
             <w:rPr>
               <w:rFonts w:eastAsiaTheme="minorEastAsia"/>
               <w:noProof/>
-              <w:lang w:eastAsia="ru-RU"/>
+              <w:lang w:val="en-GB" w:eastAsia="en-GB"/>
             </w:rPr>
           </w:pPr>
-          <w:hyperlink w:anchor="_Toc110468510" w:history="1">
+          <w:hyperlink w:anchor="_Toc111684215" w:history="1">
             <w:r>
               <w:rPr>
                 <w:rStyle w:val="Hyperlink"/>
@@ -914,7 +914,7 @@
                 <w:noProof/>
                 <w:webHidden/>
               </w:rPr>
-              <w:instrText xml:space="preserve"> PAGEREF _Toc110468510 \h </w:instrText>
+              <w:instrText xml:space="preserve"> PAGEREF _Toc111684215 \h </w:instrText>
             </w:r>
             <w:r>
               <w:rPr>
@@ -954,10 +954,10 @@
             <w:rPr>
               <w:rFonts w:eastAsiaTheme="minorEastAsia"/>
               <w:noProof/>
-              <w:lang w:eastAsia="ru-RU"/>
+              <w:lang w:val="en-GB" w:eastAsia="en-GB"/>
             </w:rPr>
           </w:pPr>
-          <w:hyperlink w:anchor="_Toc110468511" w:history="1">
+          <w:hyperlink w:anchor="_Toc111684216" w:history="1">
             <w:r>
               <w:rPr>
                 <w:rStyle w:val="Hyperlink"/>
@@ -985,7 +985,7 @@
                 <w:noProof/>
                 <w:webHidden/>
               </w:rPr>
-              <w:instrText xml:space="preserve"> PAGEREF _Toc110468511 \h </w:instrText>
+              <w:instrText xml:space="preserve"> PAGEREF _Toc111684216 \h </w:instrText>
             </w:r>
             <w:r>
               <w:rPr>
@@ -1025,10 +1025,10 @@
             <w:rPr>
               <w:rFonts w:eastAsiaTheme="minorEastAsia"/>
               <w:noProof/>
-              <w:lang w:eastAsia="ru-RU"/>
+              <w:lang w:val="en-GB" w:eastAsia="en-GB"/>
             </w:rPr>
           </w:pPr>
-          <w:hyperlink w:anchor="_Toc110468512" w:history="1">
+          <w:hyperlink w:anchor="_Toc111684217" w:history="1">
             <w:r>
               <w:rPr>
                 <w:rStyle w:val="Hyperlink"/>
@@ -1056,7 +1056,7 @@
                 <w:noProof/>
                 <w:webHidden/>
               </w:rPr>
-              <w:instrText xml:space="preserve"> PAGEREF _Toc110468512 \h </w:instrText>
+              <w:instrText xml:space="preserve"> PAGEREF _Toc111684217 \h </w:instrText>
             </w:r>
             <w:r>
               <w:rPr>
@@ -1096,10 +1096,10 @@
             <w:rPr>
               <w:rFonts w:eastAsiaTheme="minorEastAsia"/>
               <w:noProof/>
-              <w:lang w:eastAsia="ru-RU"/>
+              <w:lang w:val="en-GB" w:eastAsia="en-GB"/>
             </w:rPr>
           </w:pPr>
-          <w:hyperlink w:anchor="_Toc110468513" w:history="1">
+          <w:hyperlink w:anchor="_Toc111684218" w:history="1">
             <w:r>
               <w:rPr>
                 <w:rStyle w:val="Hyperlink"/>
@@ -1128,7 +1128,7 @@
                 <w:noProof/>
                 <w:webHidden/>
               </w:rPr>
-              <w:instrText xml:space="preserve"> PAGEREF _Toc110468513 \h </w:instrText>
+              <w:instrText xml:space="preserve"> PAGEREF _Toc111684218 \h </w:instrText>
             </w:r>
             <w:r>
               <w:rPr>
@@ -1168,10 +1168,10 @@
             <w:rPr>
               <w:rFonts w:eastAsiaTheme="minorEastAsia"/>
               <w:noProof/>
-              <w:lang w:eastAsia="ru-RU"/>
+              <w:lang w:val="en-GB" w:eastAsia="en-GB"/>
             </w:rPr>
           </w:pPr>
-          <w:hyperlink w:anchor="_Toc110468514" w:history="1">
+          <w:hyperlink w:anchor="_Toc111684219" w:history="1">
             <w:r>
               <w:rPr>
                 <w:rStyle w:val="Hyperlink"/>
@@ -1199,7 +1199,7 @@
                 <w:noProof/>
                 <w:webHidden/>
               </w:rPr>
-              <w:instrText xml:space="preserve"> PAGEREF _Toc110468514 \h </w:instrText>
+              <w:instrText xml:space="preserve"> PAGEREF _Toc111684219 \h </w:instrText>
             </w:r>
             <w:r>
               <w:rPr>
@@ -1239,10 +1239,10 @@
             <w:rPr>
               <w:rFonts w:eastAsiaTheme="minorEastAsia"/>
               <w:noProof/>
-              <w:lang w:eastAsia="ru-RU"/>
+              <w:lang w:val="en-GB" w:eastAsia="en-GB"/>
             </w:rPr>
           </w:pPr>
-          <w:hyperlink w:anchor="_Toc110468515" w:history="1">
+          <w:hyperlink w:anchor="_Toc111684220" w:history="1">
             <w:r>
               <w:rPr>
                 <w:rStyle w:val="Hyperlink"/>
@@ -1270,7 +1270,7 @@
                 <w:noProof/>
                 <w:webHidden/>
               </w:rPr>
-              <w:instrText xml:space="preserve"> PAGEREF _Toc110468515 \h </w:instrText>
+              <w:instrText xml:space="preserve"> PAGEREF _Toc111684220 \h </w:instrText>
             </w:r>
             <w:r>
               <w:rPr>
@@ -1310,10 +1310,10 @@
             <w:rPr>
               <w:rFonts w:eastAsiaTheme="minorEastAsia"/>
               <w:noProof/>
-              <w:lang w:eastAsia="ru-RU"/>
+              <w:lang w:val="en-GB" w:eastAsia="en-GB"/>
             </w:rPr>
           </w:pPr>
-          <w:hyperlink w:anchor="_Toc110468516" w:history="1">
+          <w:hyperlink w:anchor="_Toc111684221" w:history="1">
             <w:r>
               <w:rPr>
                 <w:rStyle w:val="Hyperlink"/>
@@ -1341,7 +1341,7 @@
                 <w:noProof/>
                 <w:webHidden/>
               </w:rPr>
-              <w:instrText xml:space="preserve"> PAGEREF _Toc110468516 \h </w:instrText>
+              <w:instrText xml:space="preserve"> PAGEREF _Toc111684221 \h </w:instrText>
             </w:r>
             <w:r>
               <w:rPr>
@@ -1381,10 +1381,10 @@
             <w:rPr>
               <w:rFonts w:eastAsiaTheme="minorEastAsia"/>
               <w:noProof/>
-              <w:lang w:eastAsia="ru-RU"/>
+              <w:lang w:val="en-GB" w:eastAsia="en-GB"/>
             </w:rPr>
           </w:pPr>
-          <w:hyperlink w:anchor="_Toc110468517" w:history="1">
+          <w:hyperlink w:anchor="_Toc111684222" w:history="1">
             <w:r>
               <w:rPr>
                 <w:rStyle w:val="Hyperlink"/>
@@ -1412,7 +1412,7 @@
                 <w:noProof/>
                 <w:webHidden/>
               </w:rPr>
-              <w:instrText xml:space="preserve"> PAGEREF _Toc110468517 \h </w:instrText>
+              <w:instrText xml:space="preserve"> PAGEREF _Toc111684222 \h </w:instrText>
             </w:r>
             <w:r>
               <w:rPr>
@@ -1452,10 +1452,10 @@
             <w:rPr>
               <w:rFonts w:eastAsiaTheme="minorEastAsia"/>
               <w:noProof/>
-              <w:lang w:eastAsia="ru-RU"/>
+              <w:lang w:val="en-GB" w:eastAsia="en-GB"/>
             </w:rPr>
           </w:pPr>
-          <w:hyperlink w:anchor="_Toc110468518" w:history="1">
+          <w:hyperlink w:anchor="_Toc111684223" w:history="1">
             <w:r>
               <w:rPr>
                 <w:rStyle w:val="Hyperlink"/>
@@ -1483,7 +1483,7 @@
                 <w:noProof/>
                 <w:webHidden/>
               </w:rPr>
-              <w:instrText xml:space="preserve"> PAGEREF _Toc110468518 \h </w:instrText>
+              <w:instrText xml:space="preserve"> PAGEREF _Toc111684223 \h </w:instrText>
             </w:r>
             <w:r>
               <w:rPr>
@@ -1523,10 +1523,10 @@
             <w:rPr>
               <w:rFonts w:eastAsiaTheme="minorEastAsia"/>
               <w:noProof/>
-              <w:lang w:eastAsia="ru-RU"/>
+              <w:lang w:val="en-GB" w:eastAsia="en-GB"/>
             </w:rPr>
           </w:pPr>
-          <w:hyperlink w:anchor="_Toc110468519" w:history="1">
+          <w:hyperlink w:anchor="_Toc111684224" w:history="1">
             <w:r>
               <w:rPr>
                 <w:rStyle w:val="Hyperlink"/>
@@ -1554,7 +1554,7 @@
                 <w:noProof/>
                 <w:webHidden/>
               </w:rPr>
-              <w:instrText xml:space="preserve"> PAGEREF _Toc110468519 \h </w:instrText>
+              <w:instrText xml:space="preserve"> PAGEREF _Toc111684224 \h </w:instrText>
             </w:r>
             <w:r>
               <w:rPr>
@@ -1594,10 +1594,10 @@
             <w:rPr>
               <w:rFonts w:eastAsiaTheme="minorEastAsia"/>
               <w:noProof/>
-              <w:lang w:eastAsia="ru-RU"/>
+              <w:lang w:val="en-GB" w:eastAsia="en-GB"/>
             </w:rPr>
           </w:pPr>
-          <w:hyperlink w:anchor="_Toc110468520" w:history="1">
+          <w:hyperlink w:anchor="_Toc111684225" w:history="1">
             <w:r>
               <w:rPr>
                 <w:rStyle w:val="Hyperlink"/>
@@ -1626,7 +1626,7 @@
                 <w:noProof/>
                 <w:webHidden/>
               </w:rPr>
-              <w:instrText xml:space="preserve"> PAGEREF _Toc110468520 \h </w:instrText>
+              <w:instrText xml:space="preserve"> PAGEREF _Toc111684225 \h </w:instrText>
             </w:r>
             <w:r>
               <w:rPr>
@@ -1666,10 +1666,10 @@
             <w:rPr>
               <w:rFonts w:eastAsiaTheme="minorEastAsia"/>
               <w:noProof/>
-              <w:lang w:eastAsia="ru-RU"/>
+              <w:lang w:val="en-GB" w:eastAsia="en-GB"/>
             </w:rPr>
           </w:pPr>
-          <w:hyperlink w:anchor="_Toc110468521" w:history="1">
+          <w:hyperlink w:anchor="_Toc111684226" w:history="1">
             <w:r>
               <w:rPr>
                 <w:rStyle w:val="Hyperlink"/>
@@ -1697,7 +1697,7 @@
                 <w:noProof/>
                 <w:webHidden/>
               </w:rPr>
-              <w:instrText xml:space="preserve"> PAGEREF _Toc110468521 \h </w:instrText>
+              <w:instrText xml:space="preserve"> PAGEREF _Toc111684226 \h </w:instrText>
             </w:r>
             <w:r>
               <w:rPr>
@@ -1737,10 +1737,10 @@
             <w:rPr>
               <w:rFonts w:eastAsiaTheme="minorEastAsia"/>
               <w:noProof/>
-              <w:lang w:eastAsia="ru-RU"/>
+              <w:lang w:val="en-GB" w:eastAsia="en-GB"/>
             </w:rPr>
           </w:pPr>
-          <w:hyperlink w:anchor="_Toc110468522" w:history="1">
+          <w:hyperlink w:anchor="_Toc111684227" w:history="1">
             <w:r>
               <w:rPr>
                 <w:rStyle w:val="Hyperlink"/>
@@ -1769,7 +1769,7 @@
                 <w:noProof/>
                 <w:webHidden/>
               </w:rPr>
-              <w:instrText xml:space="preserve"> PAGEREF _Toc110468522 \h </w:instrText>
+              <w:instrText xml:space="preserve"> PAGEREF _Toc111684227 \h </w:instrText>
             </w:r>
             <w:r>
               <w:rPr>
@@ -1809,10 +1809,10 @@
             <w:rPr>
               <w:rFonts w:eastAsiaTheme="minorEastAsia"/>
               <w:noProof/>
-              <w:lang w:eastAsia="ru-RU"/>
+              <w:lang w:val="en-GB" w:eastAsia="en-GB"/>
             </w:rPr>
           </w:pPr>
-          <w:hyperlink w:anchor="_Toc110468523" w:history="1">
+          <w:hyperlink w:anchor="_Toc111684228" w:history="1">
             <w:r>
               <w:rPr>
                 <w:rStyle w:val="Hyperlink"/>
@@ -1841,7 +1841,7 @@
                 <w:noProof/>
                 <w:webHidden/>
               </w:rPr>
-              <w:instrText xml:space="preserve"> PAGEREF _Toc110468523 \h </w:instrText>
+              <w:instrText xml:space="preserve"> PAGEREF _Toc111684228 \h </w:instrText>
             </w:r>
             <w:r>
               <w:rPr>
@@ -1881,10 +1881,10 @@
             <w:rPr>
               <w:rFonts w:eastAsiaTheme="minorEastAsia"/>
               <w:noProof/>
-              <w:lang w:eastAsia="ru-RU"/>
+              <w:lang w:val="en-GB" w:eastAsia="en-GB"/>
             </w:rPr>
           </w:pPr>
-          <w:hyperlink w:anchor="_Toc110468524" w:history="1">
+          <w:hyperlink w:anchor="_Toc111684229" w:history="1">
             <w:r>
               <w:rPr>
                 <w:rStyle w:val="Hyperlink"/>
@@ -1913,7 +1913,7 @@
                 <w:noProof/>
                 <w:webHidden/>
               </w:rPr>
-              <w:instrText xml:space="preserve"> PAGEREF _Toc110468524 \h </w:instrText>
+              <w:instrText xml:space="preserve"> PAGEREF _Toc111684229 \h </w:instrText>
             </w:r>
             <w:r>
               <w:rPr>
@@ -1953,10 +1953,10 @@
             <w:rPr>
               <w:rFonts w:eastAsiaTheme="minorEastAsia"/>
               <w:noProof/>
-              <w:lang w:eastAsia="ru-RU"/>
+              <w:lang w:val="en-GB" w:eastAsia="en-GB"/>
             </w:rPr>
           </w:pPr>
-          <w:hyperlink w:anchor="_Toc110468525" w:history="1">
+          <w:hyperlink w:anchor="_Toc111684230" w:history="1">
             <w:r>
               <w:rPr>
                 <w:rStyle w:val="Hyperlink"/>
@@ -1985,7 +1985,7 @@
                 <w:noProof/>
                 <w:webHidden/>
               </w:rPr>
-              <w:instrText xml:space="preserve"> PAGEREF _Toc110468525 \h </w:instrText>
+              <w:instrText xml:space="preserve"> PAGEREF _Toc111684230 \h </w:instrText>
             </w:r>
             <w:r>
               <w:rPr>
@@ -2025,10 +2025,10 @@
             <w:rPr>
               <w:rFonts w:eastAsiaTheme="minorEastAsia"/>
               <w:noProof/>
-              <w:lang w:eastAsia="ru-RU"/>
+              <w:lang w:val="en-GB" w:eastAsia="en-GB"/>
             </w:rPr>
           </w:pPr>
-          <w:hyperlink w:anchor="_Toc110468526" w:history="1">
+          <w:hyperlink w:anchor="_Toc111684231" w:history="1">
             <w:r>
               <w:rPr>
                 <w:rStyle w:val="Hyperlink"/>
@@ -2036,6 +2036,220 @@
                 <w:noProof/>
                 <w:lang w:val="en-US"/>
               </w:rPr>
+              <w:t>Extraction Description</w:t>
+            </w:r>
+            <w:r>
+              <w:rPr>
+                <w:noProof/>
+                <w:webHidden/>
+              </w:rPr>
+              <w:tab/>
+            </w:r>
+            <w:r>
+              <w:rPr>
+                <w:noProof/>
+                <w:webHidden/>
+              </w:rPr>
+              <w:fldChar w:fldCharType="begin"/>
+            </w:r>
+            <w:r>
+              <w:rPr>
+                <w:noProof/>
+                <w:webHidden/>
+              </w:rPr>
+              <w:instrText xml:space="preserve"> PAGEREF _Toc111684231 \h </w:instrText>
+            </w:r>
+            <w:r>
+              <w:rPr>
+                <w:noProof/>
+                <w:webHidden/>
+              </w:rPr>
+            </w:r>
+            <w:r>
+              <w:rPr>
+                <w:noProof/>
+                <w:webHidden/>
+              </w:rPr>
+              <w:fldChar w:fldCharType="separate"/>
+            </w:r>
+            <w:r>
+              <w:rPr>
+                <w:noProof/>
+                <w:webHidden/>
+              </w:rPr>
+              <w:t>12</w:t>
+            </w:r>
+            <w:r>
+              <w:rPr>
+                <w:noProof/>
+                <w:webHidden/>
+              </w:rPr>
+              <w:fldChar w:fldCharType="end"/>
+            </w:r>
+          </w:hyperlink>
+        </w:p>
+        <w:p>
+          <w:pPr>
+            <w:pStyle w:val="TOC2"/>
+            <w:tabs>
+              <w:tab w:val="right" w:leader="dot" w:pos="9736"/>
+            </w:tabs>
+            <w:rPr>
+              <w:rFonts w:eastAsiaTheme="minorEastAsia"/>
+              <w:noProof/>
+              <w:lang w:val="en-GB" w:eastAsia="en-GB"/>
+            </w:rPr>
+          </w:pPr>
+          <w:hyperlink w:anchor="_Toc111684232" w:history="1">
+            <w:r>
+              <w:rPr>
+                <w:rStyle w:val="Hyperlink"/>
+                <w:noProof/>
+                <w:lang w:val="en-US"/>
+              </w:rPr>
+              <w:t>Offline Extraction</w:t>
+            </w:r>
+            <w:r>
+              <w:rPr>
+                <w:noProof/>
+                <w:webHidden/>
+              </w:rPr>
+              <w:tab/>
+            </w:r>
+            <w:r>
+              <w:rPr>
+                <w:noProof/>
+                <w:webHidden/>
+              </w:rPr>
+              <w:fldChar w:fldCharType="begin"/>
+            </w:r>
+            <w:r>
+              <w:rPr>
+                <w:noProof/>
+                <w:webHidden/>
+              </w:rPr>
+              <w:instrText xml:space="preserve"> PAGEREF _Toc111684232 \h </w:instrText>
+            </w:r>
+            <w:r>
+              <w:rPr>
+                <w:noProof/>
+                <w:webHidden/>
+              </w:rPr>
+            </w:r>
+            <w:r>
+              <w:rPr>
+                <w:noProof/>
+                <w:webHidden/>
+              </w:rPr>
+              <w:fldChar w:fldCharType="separate"/>
+            </w:r>
+            <w:r>
+              <w:rPr>
+                <w:noProof/>
+                <w:webHidden/>
+              </w:rPr>
+              <w:t>12</w:t>
+            </w:r>
+            <w:r>
+              <w:rPr>
+                <w:noProof/>
+                <w:webHidden/>
+              </w:rPr>
+              <w:fldChar w:fldCharType="end"/>
+            </w:r>
+          </w:hyperlink>
+        </w:p>
+        <w:p>
+          <w:pPr>
+            <w:pStyle w:val="TOC2"/>
+            <w:tabs>
+              <w:tab w:val="right" w:leader="dot" w:pos="9736"/>
+            </w:tabs>
+            <w:rPr>
+              <w:rFonts w:eastAsiaTheme="minorEastAsia"/>
+              <w:noProof/>
+              <w:lang w:val="en-GB" w:eastAsia="en-GB"/>
+            </w:rPr>
+          </w:pPr>
+          <w:hyperlink w:anchor="_Toc111684233" w:history="1">
+            <w:r>
+              <w:rPr>
+                <w:rStyle w:val="Hyperlink"/>
+                <w:noProof/>
+                <w:lang w:val="en-US"/>
+              </w:rPr>
+              <w:t>Full Extraction</w:t>
+            </w:r>
+            <w:r>
+              <w:rPr>
+                <w:noProof/>
+                <w:webHidden/>
+              </w:rPr>
+              <w:tab/>
+            </w:r>
+            <w:r>
+              <w:rPr>
+                <w:noProof/>
+                <w:webHidden/>
+              </w:rPr>
+              <w:fldChar w:fldCharType="begin"/>
+            </w:r>
+            <w:r>
+              <w:rPr>
+                <w:noProof/>
+                <w:webHidden/>
+              </w:rPr>
+              <w:instrText xml:space="preserve"> PAGEREF _Toc111684233 \h </w:instrText>
+            </w:r>
+            <w:r>
+              <w:rPr>
+                <w:noProof/>
+                <w:webHidden/>
+              </w:rPr>
+            </w:r>
+            <w:r>
+              <w:rPr>
+                <w:noProof/>
+                <w:webHidden/>
+              </w:rPr>
+              <w:fldChar w:fldCharType="separate"/>
+            </w:r>
+            <w:r>
+              <w:rPr>
+                <w:noProof/>
+                <w:webHidden/>
+              </w:rPr>
+              <w:t>12</w:t>
+            </w:r>
+            <w:r>
+              <w:rPr>
+                <w:noProof/>
+                <w:webHidden/>
+              </w:rPr>
+              <w:fldChar w:fldCharType="end"/>
+            </w:r>
+          </w:hyperlink>
+        </w:p>
+        <w:p>
+          <w:pPr>
+            <w:pStyle w:val="TOC1"/>
+            <w:tabs>
+              <w:tab w:val="right" w:leader="dot" w:pos="9736"/>
+            </w:tabs>
+            <w:rPr>
+              <w:rFonts w:eastAsiaTheme="minorEastAsia"/>
+              <w:noProof/>
+              <w:lang w:val="en-GB" w:eastAsia="en-GB"/>
+            </w:rPr>
+          </w:pPr>
+          <w:hyperlink w:anchor="_Toc111684234" w:history="1">
+            <w:r>
+              <w:rPr>
+                <w:rStyle w:val="Hyperlink"/>
+                <w:b/>
+                <w:noProof/>
+                <w:lang w:val="en-US"/>
+              </w:rPr>
               <w:t>Glossary</w:t>
             </w:r>
             <w:r>
@@ -2057,7 +2271,7 @@
                 <w:noProof/>
                 <w:webHidden/>
               </w:rPr>
-              <w:instrText xml:space="preserve"> PAGEREF _Toc110468526 \h </w:instrText>
+              <w:instrText xml:space="preserve"> PAGEREF _Toc111684234 \h </w:instrText>
             </w:r>
             <w:r>
               <w:rPr>
@@ -2077,7 +2291,7 @@
                 <w:noProof/>
                 <w:webHidden/>
               </w:rPr>
-              <w:t>12</w:t>
+              <w:t>13</w:t>
             </w:r>
             <w:r>
               <w:rPr>
@@ -2117,34 +2331,6 @@
     <w:p>
       <w:pPr>
         <w:rPr>
-          <w:lang w:val="en-US"/>
-        </w:rPr>
-      </w:pPr>
-    </w:p>
-    <w:p>
-      <w:pPr>
-        <w:rPr>
-          <w:lang w:val="en-US"/>
-        </w:rPr>
-      </w:pPr>
-    </w:p>
-    <w:p>
-      <w:pPr>
-        <w:rPr>
-          <w:lang w:val="en-US"/>
-        </w:rPr>
-      </w:pPr>
-    </w:p>
-    <w:p>
-      <w:pPr>
-        <w:rPr>
-          <w:lang w:val="en-US"/>
-        </w:rPr>
-      </w:pPr>
-    </w:p>
-    <w:p>
-      <w:pPr>
-        <w:rPr>
           <w:rFonts w:asciiTheme="majorHAnsi" w:eastAsiaTheme="majorEastAsia" w:hAnsiTheme="majorHAnsi" w:cstheme="majorBidi"/>
           <w:b/>
           <w:color w:val="2E74B5" w:themeColor="accent1" w:themeShade="BF"/>
@@ -2153,13 +2339,6 @@
           <w:lang w:val="en-US"/>
         </w:rPr>
       </w:pPr>
-      <w:r>
-        <w:rPr>
-          <w:b/>
-          <w:lang w:val="en-US"/>
-        </w:rPr>
-        <w:br w:type="page"/>
-      </w:r>
     </w:p>
     <w:p>
       <w:pPr>
@@ -2169,7 +2348,7 @@
           <w:lang w:val="en-US"/>
         </w:rPr>
       </w:pPr>
-      <w:bookmarkStart w:id="0" w:name="_Toc110468501"/>
+      <w:bookmarkStart w:id="0" w:name="_Toc111684206"/>
       <w:r>
         <w:rPr>
           <w:b/>
@@ -2477,6 +2656,62 @@
           </w:p>
         </w:tc>
       </w:tr>
+      <w:tr>
+        <w:tc>
+          <w:tcPr>
+            <w:tcW w:w="1129" w:type="dxa"/>
+          </w:tcPr>
+          <w:p>
+            <w:pPr>
+              <w:rPr>
+                <w:lang w:val="en-US"/>
+              </w:rPr>
+            </w:pPr>
+            <w:r>
+              <w:rPr>
+                <w:lang w:val="en-US"/>
+              </w:rPr>
+              <w:t>2.2</w:t>
+            </w:r>
+          </w:p>
+        </w:tc>
+        <w:tc>
+          <w:tcPr>
+            <w:tcW w:w="1843" w:type="dxa"/>
+          </w:tcPr>
+          <w:p>
+            <w:pPr>
+              <w:rPr>
+                <w:lang w:val="en-US"/>
+              </w:rPr>
+            </w:pPr>
+            <w:r>
+              <w:rPr>
+                <w:lang w:val="en-US"/>
+              </w:rPr>
+              <w:t>08/17/2022</w:t>
+            </w:r>
+          </w:p>
+        </w:tc>
+        <w:tc>
+          <w:tcPr>
+            <w:tcW w:w="6764" w:type="dxa"/>
+          </w:tcPr>
+          <w:p>
+            <w:pPr>
+              <w:rPr>
+                <w:lang w:val="en-US"/>
+              </w:rPr>
+            </w:pPr>
+            <w:r>
+              <w:rPr>
+                <w:lang w:val="en-US"/>
+              </w:rPr>
+              <w:t>Added Chapter Extraction Description</w:t>
+            </w:r>
+          </w:p>
+        </w:tc>
+      </w:tr>
     </w:tbl>
     <w:p>
       <w:pPr>
@@ -2493,7 +2728,7 @@
           <w:lang w:val="en-US"/>
         </w:rPr>
       </w:pPr>
-      <w:bookmarkStart w:id="1" w:name="_Toc110468502"/>
+      <w:bookmarkStart w:id="1" w:name="_Toc111684207"/>
       <w:r>
         <w:rPr>
           <w:b/>
@@ -3548,7 +3783,7 @@
           <w:lang w:val="en-US"/>
         </w:rPr>
       </w:pPr>
-      <w:bookmarkStart w:id="2" w:name="_Toc110468503"/>
+      <w:bookmarkStart w:id="2" w:name="_Toc111684208"/>
       <w:r>
         <w:rPr>
           <w:b/>
@@ -3672,7 +3907,7 @@
         </w:rPr>
         <w:tab/>
       </w:r>
-      <w:bookmarkStart w:id="3" w:name="_Toc110468504"/>
+      <w:bookmarkStart w:id="3" w:name="_Toc111684209"/>
       <w:r>
         <w:rPr>
           <w:color w:val="1F3864" w:themeColor="accent5" w:themeShade="80"/>
@@ -3876,7 +4111,7 @@
           <w:lang w:val="en-US"/>
         </w:rPr>
       </w:pPr>
-      <w:bookmarkStart w:id="4" w:name="_Toc110468505"/>
+      <w:bookmarkStart w:id="4" w:name="_Toc111684210"/>
       <w:r>
         <w:rPr>
           <w:color w:val="1F3864" w:themeColor="accent5" w:themeShade="80"/>
@@ -4311,7 +4546,7 @@
           <w:lang w:val="en-US"/>
         </w:rPr>
       </w:pPr>
-      <w:bookmarkStart w:id="5" w:name="_Toc110468506"/>
+      <w:bookmarkStart w:id="5" w:name="_Toc111684211"/>
       <w:r>
         <w:rPr>
           <w:b/>
@@ -4331,7 +4566,7 @@
           <w:lang w:val="en-US"/>
         </w:rPr>
       </w:pPr>
-      <w:bookmarkStart w:id="6" w:name="_Toc110468507"/>
+      <w:bookmarkStart w:id="6" w:name="_Toc111684212"/>
       <w:r>
         <w:rPr>
           <w:color w:val="1F3864" w:themeColor="accent5" w:themeShade="80"/>
@@ -4896,7 +5131,7 @@
           <w:lang w:val="en-US"/>
         </w:rPr>
       </w:pPr>
-      <w:bookmarkStart w:id="7" w:name="_Toc110468508"/>
+      <w:bookmarkStart w:id="7" w:name="_Toc111684213"/>
       <w:r>
         <w:rPr>
           <w:color w:val="1F3864" w:themeColor="accent5" w:themeShade="80"/>
@@ -5661,7 +5896,7 @@
           <w:lang w:val="en-US"/>
         </w:rPr>
       </w:pPr>
-      <w:bookmarkStart w:id="8" w:name="_Toc110468509"/>
+      <w:bookmarkStart w:id="8" w:name="_Toc111684214"/>
       <w:r>
         <w:rPr>
           <w:color w:val="1F3864" w:themeColor="accent5" w:themeShade="80"/>
@@ -6141,7 +6376,7 @@
           <w:lang w:val="en-US"/>
         </w:rPr>
       </w:pPr>
-      <w:bookmarkStart w:id="9" w:name="_Toc110468510"/>
+      <w:bookmarkStart w:id="9" w:name="_Toc111684215"/>
       <w:r>
         <w:rPr>
           <w:b/>
@@ -6169,7 +6404,7 @@
           <w:lang w:val="en-US"/>
         </w:rPr>
       </w:pPr>
-      <w:bookmarkStart w:id="10" w:name="_Toc110468511"/>
+      <w:bookmarkStart w:id="10" w:name="_Toc111684216"/>
       <w:r>
         <w:rPr>
           <w:color w:val="1F3864" w:themeColor="accent5" w:themeShade="80"/>
@@ -6323,7 +6558,7 @@
           <w:lang w:val="en-US"/>
         </w:rPr>
       </w:pPr>
-      <w:bookmarkStart w:id="11" w:name="_Toc110468512"/>
+      <w:bookmarkStart w:id="11" w:name="_Toc111684217"/>
       <w:r>
         <w:rPr>
           <w:color w:val="1F3864" w:themeColor="accent5" w:themeShade="80"/>
@@ -7209,7 +7444,7 @@
           <w:lang w:val="en-US"/>
         </w:rPr>
       </w:pPr>
-      <w:bookmarkStart w:id="12" w:name="_Toc110468513"/>
+      <w:bookmarkStart w:id="12" w:name="_Toc111684218"/>
       <w:r>
         <w:rPr>
           <w:b/>
@@ -7245,7 +7480,7 @@
         </w:rPr>
       </w:pPr>
       <w:bookmarkStart w:id="13" w:name="_Star_Scheme"/>
-      <w:bookmarkStart w:id="14" w:name="_Toc110468514"/>
+      <w:bookmarkStart w:id="14" w:name="_Toc111684219"/>
       <w:bookmarkEnd w:id="13"/>
       <w:r>
         <w:rPr>
@@ -7273,7 +7508,7 @@
           <w:lang w:val="en-US"/>
         </w:rPr>
       </w:pPr>
-      <w:bookmarkStart w:id="15" w:name="_Toc110468515"/>
+      <w:bookmarkStart w:id="15" w:name="_Toc111684220"/>
       <w:r>
         <w:rPr>
           <w:color w:val="1F3864" w:themeColor="accent5" w:themeShade="80"/>
@@ -7306,7 +7541,7 @@
           <w:lang w:val="en-US"/>
         </w:rPr>
       </w:pPr>
-      <w:bookmarkStart w:id="16" w:name="_Toc110468516"/>
+      <w:bookmarkStart w:id="16" w:name="_Toc111684221"/>
       <w:r>
         <w:rPr>
           <w:color w:val="1F3864" w:themeColor="accent5" w:themeShade="80"/>
@@ -7430,7 +7665,7 @@
         </w:rPr>
       </w:pPr>
       <w:bookmarkStart w:id="17" w:name="_Snowflake_Scheme"/>
-      <w:bookmarkStart w:id="18" w:name="_Toc110468517"/>
+      <w:bookmarkStart w:id="18" w:name="_Toc111684222"/>
       <w:bookmarkEnd w:id="17"/>
       <w:r>
         <w:rPr>
@@ -7458,7 +7693,7 @@
           <w:lang w:val="en-US"/>
         </w:rPr>
       </w:pPr>
-      <w:bookmarkStart w:id="19" w:name="_Toc110468518"/>
+      <w:bookmarkStart w:id="19" w:name="_Toc111684223"/>
       <w:r>
         <w:rPr>
           <w:color w:val="1F3864" w:themeColor="accent5" w:themeShade="80"/>
@@ -7491,7 +7726,7 @@
           <w:lang w:val="en-US"/>
         </w:rPr>
       </w:pPr>
-      <w:bookmarkStart w:id="20" w:name="_Toc110468519"/>
+      <w:bookmarkStart w:id="20" w:name="_Toc111684224"/>
       <w:r>
         <w:rPr>
           <w:color w:val="1F3864" w:themeColor="accent5" w:themeShade="80"/>
@@ -7600,7 +7835,7 @@
           <w:lang w:val="en-US"/>
         </w:rPr>
       </w:pPr>
-      <w:bookmarkStart w:id="21" w:name="_Toc110468520"/>
+      <w:bookmarkStart w:id="21" w:name="_Toc111684225"/>
       <w:r>
         <w:rPr>
           <w:b/>
@@ -7619,7 +7854,7 @@
           <w:lang w:val="en-US"/>
         </w:rPr>
       </w:pPr>
-      <w:bookmarkStart w:id="22" w:name="_Toc110468521"/>
+      <w:bookmarkStart w:id="22" w:name="_Toc111684226"/>
       <w:r>
         <w:rPr>
           <w:lang w:val="en-US"/>
@@ -8211,7 +8446,7 @@
           <w:lang w:val="en-US"/>
         </w:rPr>
       </w:pPr>
-      <w:bookmarkStart w:id="24" w:name="_Toc110468522"/>
+      <w:bookmarkStart w:id="24" w:name="_Toc111684227"/>
       <w:r>
         <w:rPr>
           <w:b/>
@@ -9133,7 +9368,7 @@
           <w:lang w:val="en-US"/>
         </w:rPr>
       </w:pPr>
-      <w:bookmarkStart w:id="25" w:name="_Toc110468523"/>
+      <w:bookmarkStart w:id="25" w:name="_Toc111684228"/>
       <w:r>
         <w:rPr>
           <w:b/>
@@ -10938,7 +11173,7 @@
         </w:rPr>
         <w:br w:type="page"/>
       </w:r>
-      <w:bookmarkStart w:id="26" w:name="_Toc110468524"/>
+      <w:bookmarkStart w:id="26" w:name="_Toc111684229"/>
       <w:r>
         <w:rPr>
           <w:b/>
@@ -11053,7 +11288,7 @@
           <w:lang w:val="en-US"/>
         </w:rPr>
       </w:pPr>
-      <w:bookmarkStart w:id="27" w:name="_Toc110468525"/>
+      <w:bookmarkStart w:id="27" w:name="_Toc111684230"/>
       <w:r>
         <w:rPr>
           <w:b/>
@@ -11102,6 +11337,15 @@
     </w:p>
     <w:p>
       <w:pPr>
+        <w:spacing w:line="360" w:lineRule="auto"/>
+        <w:ind w:firstLine="708"/>
+        <w:rPr>
+          <w:lang w:val="en-US"/>
+        </w:rPr>
+      </w:pPr>
+    </w:p>
+    <w:p>
+      <w:pPr>
         <w:keepNext/>
         <w:spacing w:line="360" w:lineRule="auto"/>
         <w:ind w:firstLine="708"/>
@@ -11112,9 +11356,9 @@
           <w:lang w:eastAsia="ru-RU"/>
         </w:rPr>
         <w:drawing>
-          <wp:inline distT="0" distB="0" distL="0" distR="0" wp14:anchorId="51136022" wp14:editId="6F5BD03D">
-            <wp:extent cx="5077691" cy="1426831"/>
-            <wp:effectExtent l="0" t="0" r="0" b="2540"/>
+          <wp:inline distT="0" distB="0" distL="0" distR="0" wp14:anchorId="51136022" wp14:editId="40229D93">
+            <wp:extent cx="5694045" cy="1892300"/>
+            <wp:effectExtent l="0" t="0" r="1905" b="0"/>
             <wp:docPr id="2" name="Рисунок 2" descr="Parallel Execution of SQL Statements"/>
             <wp:cNvGraphicFramePr>
               <a:graphicFrameLocks xmlns:a="http://schemas.openxmlformats.org/drawingml/2006/main" noChangeAspect="1"/>
@@ -11144,7 +11388,7 @@
                   <pic:spPr bwMode="auto">
                     <a:xfrm>
                       <a:off x="0" y="0"/>
-                      <a:ext cx="5250065" cy="1475268"/>
+                      <a:ext cx="5904536" cy="1962252"/>
                     </a:xfrm>
                     <a:prstGeom prst="rect">
                       <a:avLst/>
@@ -11170,6 +11414,9 @@
         </w:rPr>
       </w:pPr>
       <w:r>
+        <w:rPr>
+          <w:lang w:val="en-GB"/>
+        </w:rPr>
         <w:t xml:space="preserve">Picture </w:t>
       </w:r>
       <w:r>
@@ -11181,6 +11428,173 @@
     </w:p>
     <w:p>
       <w:pPr>
+        <w:rPr>
+          <w:lang w:val="en-US"/>
+        </w:rPr>
+      </w:pPr>
+    </w:p>
+    <w:p>
+      <w:pPr>
+        <w:rPr>
+          <w:lang w:val="en-US"/>
+        </w:rPr>
+      </w:pPr>
+    </w:p>
+    <w:p>
+      <w:pPr>
+        <w:pStyle w:val="Heading1"/>
+        <w:spacing w:line="360" w:lineRule="auto"/>
+        <w:rPr>
+          <w:b/>
+          <w:lang w:val="en-US"/>
+        </w:rPr>
+      </w:pPr>
+      <w:bookmarkStart w:id="28" w:name="_Toc111684231"/>
+      <w:r>
+        <w:rPr>
+          <w:b/>
+          <w:lang w:val="en-US"/>
+        </w:rPr>
+        <w:lastRenderedPageBreak/>
+        <w:t>Extraction Description</w:t>
+      </w:r>
+      <w:bookmarkEnd w:id="28"/>
+    </w:p>
+    <w:p>
+      <w:pPr>
+        <w:pStyle w:val="Heading2"/>
+        <w:spacing w:line="360" w:lineRule="auto"/>
+        <w:ind w:firstLine="708"/>
+        <w:rPr>
+          <w:color w:val="1F3864" w:themeColor="accent5" w:themeShade="80"/>
+          <w:lang w:val="en-US"/>
+        </w:rPr>
+      </w:pPr>
+      <w:bookmarkStart w:id="29" w:name="_Toc111684232"/>
+      <w:r>
+        <w:rPr>
+          <w:color w:val="1F3864" w:themeColor="accent5" w:themeShade="80"/>
+          <w:lang w:val="en-US"/>
+        </w:rPr>
+        <w:t>Offline Extraction</w:t>
+      </w:r>
+      <w:bookmarkEnd w:id="29"/>
+    </w:p>
+    <w:p>
+      <w:pPr>
+        <w:pStyle w:val="ListParagraph"/>
+        <w:spacing w:line="240" w:lineRule="auto"/>
+        <w:rPr>
+          <w:lang w:val="en-US"/>
+        </w:rPr>
+      </w:pPr>
+      <w:r>
+        <w:rPr>
+          <w:lang w:val="en-US"/>
+        </w:rPr>
+        <w:tab/>
+      </w:r>
+      <w:r>
+        <w:rPr>
+          <w:lang w:val="en-US"/>
+        </w:rPr>
+        <w:t xml:space="preserve">From </w:t>
+      </w:r>
+      <w:r>
+        <w:rPr>
+          <w:lang w:val="en-US"/>
+        </w:rPr>
+        <w:t>our</w:t>
+      </w:r>
+      <w:r>
+        <w:rPr>
+          <w:lang w:val="en-US"/>
+        </w:rPr>
+        <w:t xml:space="preserve"> point of view the </w:t>
+      </w:r>
+      <w:r>
+        <w:rPr>
+          <w:i/>
+          <w:iCs/>
+          <w:lang w:val="en-US"/>
+        </w:rPr>
+        <w:t>offline extraction</w:t>
+      </w:r>
+      <w:r>
+        <w:rPr>
+          <w:lang w:val="en-US"/>
+        </w:rPr>
+        <w:t xml:space="preserve"> can be assessed as followed: as data is not directly taken from the source, it already has an existing structure, namely it can be tablespaces and logs or in another case the structure may be a result of the extraction method.</w:t>
+      </w:r>
+    </w:p>
+    <w:p>
+      <w:pPr>
+        <w:pStyle w:val="ListParagraph"/>
+        <w:spacing w:line="240" w:lineRule="auto"/>
+        <w:rPr>
+          <w:lang w:val="en-US"/>
+        </w:rPr>
+      </w:pPr>
+    </w:p>
+    <w:p>
+      <w:pPr>
+        <w:pStyle w:val="Heading2"/>
+        <w:spacing w:line="360" w:lineRule="auto"/>
+        <w:ind w:firstLine="708"/>
+        <w:rPr>
+          <w:color w:val="1F3864" w:themeColor="accent5" w:themeShade="80"/>
+          <w:lang w:val="en-US"/>
+        </w:rPr>
+      </w:pPr>
+      <w:bookmarkStart w:id="30" w:name="_Toc111684233"/>
+      <w:r>
+        <w:rPr>
+          <w:color w:val="1F3864" w:themeColor="accent5" w:themeShade="80"/>
+          <w:lang w:val="en-US"/>
+        </w:rPr>
+        <w:t>Full Extraction</w:t>
+      </w:r>
+      <w:bookmarkEnd w:id="30"/>
+    </w:p>
+    <w:p>
+      <w:pPr>
+        <w:pStyle w:val="ListParagraph"/>
+        <w:spacing w:line="240" w:lineRule="auto"/>
+        <w:ind w:firstLine="696"/>
+        <w:rPr>
+          <w:lang w:val="en-US"/>
+        </w:rPr>
+      </w:pPr>
+      <w:r>
+        <w:rPr>
+          <w:lang w:val="en-US"/>
+        </w:rPr>
+        <w:t>Another type of extraction, namely, full extraction may be described as complete pulling of data directly from the source. This may be beneficial in a sense that there is no need to track the source system as the extraction process reflects all the available data in the system.</w:t>
+      </w:r>
+    </w:p>
+    <w:p>
+      <w:pPr>
+        <w:rPr>
+          <w:lang w:val="en-US"/>
+        </w:rPr>
+      </w:pPr>
+    </w:p>
+    <w:p>
+      <w:pPr>
+        <w:rPr>
+          <w:lang w:val="en-US"/>
+        </w:rPr>
+      </w:pPr>
+      <w:r>
+        <w:rPr>
+          <w:b/>
+          <w:lang w:val="en-US"/>
+        </w:rPr>
+        <w:br w:type="page"/>
+      </w:r>
+    </w:p>
+    <w:p>
+      <w:pPr>
         <w:pStyle w:val="Heading1"/>
         <w:spacing w:line="480" w:lineRule="auto"/>
         <w:rPr>
@@ -11188,31 +11602,7 @@
           <w:lang w:val="en-US"/>
         </w:rPr>
       </w:pPr>
-    </w:p>
-    <w:p>
-      <w:pPr>
-        <w:rPr>
-          <w:lang w:val="en-US"/>
-        </w:rPr>
-      </w:pPr>
-      <w:r>
-        <w:rPr>
-          <w:b/>
-          <w:lang w:val="en-US"/>
-        </w:rPr>
-        <w:br w:type="page"/>
-      </w:r>
-    </w:p>
-    <w:p>
-      <w:pPr>
-        <w:pStyle w:val="Heading1"/>
-        <w:spacing w:line="480" w:lineRule="auto"/>
-        <w:rPr>
-          <w:b/>
-          <w:lang w:val="en-US"/>
-        </w:rPr>
-      </w:pPr>
-      <w:bookmarkStart w:id="28" w:name="_Toc110468526"/>
+      <w:bookmarkStart w:id="31" w:name="_Toc111684234"/>
       <w:r>
         <w:rPr>
           <w:b/>
@@ -11221,7 +11611,7 @@
         <w:lastRenderedPageBreak/>
         <w:t>Glossary</w:t>
       </w:r>
-      <w:bookmarkEnd w:id="28"/>
+      <w:bookmarkEnd w:id="31"/>
       <w:r>
         <w:rPr>
           <w:b/>
@@ -12243,6 +12633,7 @@
     <w:lsdException w:name="HTML Sample" w:semiHidden="1" w:unhideWhenUsed="1"/>
     <w:lsdException w:name="HTML Typewriter" w:semiHidden="1" w:unhideWhenUsed="1"/>
     <w:lsdException w:name="HTML Variable" w:semiHidden="1" w:unhideWhenUsed="1"/>
+    <w:lsdException w:name="Normal Table" w:semiHidden="1" w:unhideWhenUsed="1"/>
     <w:lsdException w:name="annotation subject" w:semiHidden="1" w:unhideWhenUsed="1"/>
     <w:lsdException w:name="No List" w:semiHidden="1" w:unhideWhenUsed="1"/>
     <w:lsdException w:name="Outline List 1" w:semiHidden="1" w:unhideWhenUsed="1"/>
@@ -12285,8 +12676,11 @@
     <w:lsdException w:name="Table Contemporary" w:semiHidden="1" w:unhideWhenUsed="1"/>
     <w:lsdException w:name="Table Elegant" w:semiHidden="1" w:unhideWhenUsed="1"/>
     <w:lsdException w:name="Table Professional" w:semiHidden="1" w:unhideWhenUsed="1"/>
+    <w:lsdException w:name="Table Subtle 1" w:semiHidden="1" w:unhideWhenUsed="1"/>
     <w:lsdException w:name="Table Subtle 2" w:semiHidden="1" w:unhideWhenUsed="1"/>
     <w:lsdException w:name="Table Web 1" w:semiHidden="1" w:unhideWhenUsed="1"/>
+    <w:lsdException w:name="Table Web 2" w:semiHidden="1" w:unhideWhenUsed="1"/>
+    <w:lsdException w:name="Table Web 3" w:semiHidden="1" w:unhideWhenUsed="1"/>
     <w:lsdException w:name="Balloon Text" w:semiHidden="1" w:unhideWhenUsed="1"/>
     <w:lsdException w:name="Table Grid" w:uiPriority="0"/>
     <w:lsdException w:name="Table Theme" w:semiHidden="1" w:unhideWhenUsed="1"/>

</xml_diff>